<commit_message>
Added jsseserver.jar to the resources for reference by the article. Added update docx version.
Signed-off-by: Martin <marto8808@gmail.com>
</commit_message>
<xml_diff>
--- a/State_of_security_in_JDK11_article_draft.docx
+++ b/State_of_security_in_JDK11_article_draft.docx
@@ -17,25 +17,143 @@
     <w:p/>
     <w:p>
       <w:r>
-        <w:t xml:space="preserve">The Java security sandbox model has been around since more than a decade and with some enhancements over </w:t>
-      </w:r>
-      <w:r>
-        <w:t xml:space="preserve">the </w:t>
-      </w:r>
-      <w:r>
-        <w:t xml:space="preserve">years </w:t>
-      </w:r>
-      <w:r>
-        <w:t xml:space="preserve">it </w:t>
-      </w:r>
-      <w:r>
-        <w:t>remains pretty much the same as of JDK 11. On the other hand the JDK is bringing a number of security utilities for use by developer</w:t>
-      </w:r>
-      <w:r>
-        <w:t>s</w:t>
-      </w:r>
-      <w:r>
-        <w:t xml:space="preserve"> such as:</w:t>
+        <w:t xml:space="preserve">The Java security sandbox model has been around since more than a decade and with some enhancements over the years it remains pretty much the same as of JDK 11. It dates </w:t>
+      </w:r>
+      <w:r>
+        <w:t>back to JDK 1.2 and is described</w:t>
+      </w:r>
+      <w:r>
+        <w:t xml:space="preserve"> succinctly by the following diagram: </w:t>
+      </w:r>
+    </w:p>
+    <w:p>
+      <w:r>
+        <w:pict>
+          <v:shapetype id="_x0000_t75" coordsize="21600,21600" o:spt="75" o:preferrelative="t" path="m@4@5l@4@11@9@11@9@5xe" filled="f" stroked="f">
+            <v:stroke joinstyle="miter"/>
+            <v:formulas>
+              <v:f eqn="if lineDrawn pixelLineWidth 0"/>
+              <v:f eqn="sum @0 1 0"/>
+              <v:f eqn="sum 0 0 @1"/>
+              <v:f eqn="prod @2 1 2"/>
+              <v:f eqn="prod @3 21600 pixelWidth"/>
+              <v:f eqn="prod @3 21600 pixelHeight"/>
+              <v:f eqn="sum @0 0 1"/>
+              <v:f eqn="prod @6 1 2"/>
+              <v:f eqn="prod @7 21600 pixelWidth"/>
+              <v:f eqn="sum @8 21600 0"/>
+              <v:f eqn="prod @7 21600 pixelHeight"/>
+              <v:f eqn="sum @10 21600 0"/>
+            </v:formulas>
+            <v:path o:extrusionok="f" gradientshapeok="t" o:connecttype="rect"/>
+            <o:lock v:ext="edit" aspectratio="t"/>
+          </v:shapetype>
+          <v:shape id="_x0000_i1025" type="#_x0000_t75" style="width:470.05pt;height:188.85pt">
+            <v:imagedata r:id="rId6" o:title="java__security_sandbox_model"/>
+          </v:shape>
+        </w:pict>
+      </w:r>
+    </w:p>
+    <w:p>
+      <w:r>
+        <w:t xml:space="preserve">In a nutshell the security sandbox model was introduced out of the </w:t>
+      </w:r>
+      <w:proofErr w:type="spellStart"/>
+      <w:r>
+        <w:t>necessarity</w:t>
+      </w:r>
+      <w:proofErr w:type="spellEnd"/>
+      <w:r>
+        <w:t xml:space="preserve"> to provide a constraint environment for source code loaded from java applets running on the customer's environment (the browser). Later on this model expanded to pretty much any Java managed environment capable to load and execute custom application (such as </w:t>
+      </w:r>
+      <w:proofErr w:type="spellStart"/>
+      <w:r>
+        <w:t>OSGi</w:t>
+      </w:r>
+      <w:proofErr w:type="spellEnd"/>
+      <w:r>
+        <w:t xml:space="preserve">, Java EE or even Java stored procedures running in Oracle RSBMS). </w:t>
+      </w:r>
+    </w:p>
+    <w:p>
+      <w:r>
+        <w:t>Every</w:t>
+      </w:r>
+      <w:r>
+        <w:t xml:space="preserve"> </w:t>
+      </w:r>
+      <w:r>
+        <w:t>time when a permission check needs to be done by the application either an i</w:t>
+      </w:r>
+      <w:r>
+        <w:t xml:space="preserve">nstance of the </w:t>
+      </w:r>
+      <w:proofErr w:type="spellStart"/>
+      <w:r>
+        <w:rPr>
+          <w:b/>
+        </w:rPr>
+        <w:t>java.lang.SecurityManager</w:t>
+      </w:r>
+      <w:proofErr w:type="spellEnd"/>
+      <w:r>
+        <w:t xml:space="preserve"> class installed in the JVM runtime</w:t>
+      </w:r>
+      <w:r>
+        <w:t xml:space="preserve"> or the static methods </w:t>
+      </w:r>
+      <w:proofErr w:type="spellStart"/>
+      <w:r>
+        <w:t>ot</w:t>
+      </w:r>
+      <w:proofErr w:type="spellEnd"/>
+      <w:r>
+        <w:t xml:space="preserve"> the </w:t>
+      </w:r>
+      <w:proofErr w:type="spellStart"/>
+      <w:r>
+        <w:rPr>
+          <w:b/>
+        </w:rPr>
+        <w:t>java.security.AccessController</w:t>
+      </w:r>
+      <w:proofErr w:type="spellEnd"/>
+      <w:r>
+        <w:t xml:space="preserve"> utility</w:t>
+      </w:r>
+      <w:r>
+        <w:t xml:space="preserve"> need to be used. In fact the </w:t>
+      </w:r>
+      <w:proofErr w:type="spellStart"/>
+      <w:r>
+        <w:rPr>
+          <w:b/>
+        </w:rPr>
+        <w:t>java.lang.SecurityManager</w:t>
+      </w:r>
+      <w:proofErr w:type="spellEnd"/>
+      <w:r>
+        <w:t xml:space="preserve"> </w:t>
+      </w:r>
+      <w:r>
+        <w:t>de</w:t>
+      </w:r>
+      <w:r>
+        <w:t xml:space="preserve">legates its operations to the </w:t>
+      </w:r>
+      <w:proofErr w:type="spellStart"/>
+      <w:r>
+        <w:rPr>
+          <w:b/>
+        </w:rPr>
+        <w:t>java.security.AccessController</w:t>
+      </w:r>
+      <w:proofErr w:type="spellEnd"/>
+      <w:r>
+        <w:t>. To describe the model brief</w:t>
+      </w:r>
+      <w:r>
+        <w:t>ly consider the following flow:</w:t>
       </w:r>
     </w:p>
     <w:p>
@@ -43,23 +161,121 @@
         <w:pStyle w:val="ListParagraph"/>
         <w:numPr>
           <w:ilvl w:val="0"/>
-          <w:numId w:val="1"/>
+          <w:numId w:val="4"/>
         </w:numPr>
       </w:pPr>
       <w:r>
-        <w:t>JCA (Java Cryptography Architecture)</w:t>
-      </w:r>
+        <w:t xml:space="preserve">the Java application is being loaded by the JVM and during </w:t>
+      </w:r>
+      <w:proofErr w:type="spellStart"/>
+      <w:r>
+        <w:t>classloading</w:t>
+      </w:r>
+      <w:proofErr w:type="spellEnd"/>
+      <w:r>
+        <w:t xml:space="preserve"> for ea</w:t>
+      </w:r>
+      <w:r>
+        <w:t xml:space="preserve">ch class of the application a </w:t>
+      </w:r>
+      <w:proofErr w:type="spellStart"/>
+      <w:r>
+        <w:rPr>
+          <w:b/>
+        </w:rPr>
+        <w:t>java.security.ProtectionDomain</w:t>
+      </w:r>
+      <w:proofErr w:type="spellEnd"/>
+      <w:r>
+        <w:t xml:space="preserve"> instance is set that contains the code source (location of where the class was loaded from) and set of Java permissions that apply to that class based on its location (as spec</w:t>
+      </w:r>
+      <w:r>
+        <w:t xml:space="preserve">ified in the </w:t>
+      </w:r>
+      <w:proofErr w:type="spellStart"/>
+      <w:r>
+        <w:rPr>
+          <w:b/>
+        </w:rPr>
+        <w:t>security.policy</w:t>
+      </w:r>
+      <w:proofErr w:type="spellEnd"/>
+      <w:r>
+        <w:t xml:space="preserve"> file);</w:t>
+      </w:r>
+    </w:p>
+    <w:p>
+      <w:pPr>
+        <w:pStyle w:val="ListParagraph"/>
+      </w:pPr>
     </w:p>
     <w:p>
       <w:pPr>
         <w:pStyle w:val="ListParagraph"/>
         <w:numPr>
           <w:ilvl w:val="0"/>
-          <w:numId w:val="1"/>
+          <w:numId w:val="4"/>
         </w:numPr>
       </w:pPr>
       <w:r>
-        <w:t>PKI (Public Key Infrastructure) utilities</w:t>
+        <w:t>during e</w:t>
+      </w:r>
+      <w:r>
+        <w:t xml:space="preserve">xecution the </w:t>
+      </w:r>
+      <w:proofErr w:type="spellStart"/>
+      <w:r>
+        <w:rPr>
+          <w:b/>
+        </w:rPr>
+        <w:t>checkPermission</w:t>
+      </w:r>
+      <w:proofErr w:type="spellEnd"/>
+      <w:r>
+        <w:t xml:space="preserve"> method of the installed security manager (or </w:t>
+      </w:r>
+      <w:proofErr w:type="spellStart"/>
+      <w:r>
+        <w:t>AccessController</w:t>
+      </w:r>
+      <w:proofErr w:type="spellEnd"/>
+      <w:r>
+        <w:t xml:space="preserve"> utility) is called to check if the calling code has the permission to perform the requested action identified by a particular Java permission (instance of </w:t>
+      </w:r>
+      <w:r>
+        <w:t xml:space="preserve">the </w:t>
+      </w:r>
+      <w:proofErr w:type="spellStart"/>
+      <w:r>
+        <w:rPr>
+          <w:b/>
+        </w:rPr>
+        <w:t>java.security.Permission</w:t>
+      </w:r>
+      <w:proofErr w:type="spellEnd"/>
+      <w:r>
+        <w:t xml:space="preserve">) class. The permission check is done by traversing the current call stack </w:t>
+      </w:r>
+      <w:r>
+        <w:lastRenderedPageBreak/>
+        <w:t>and checking whether the protection domain of each class in the call stack has the requested permission (passed as a para</w:t>
+      </w:r>
+      <w:r>
+        <w:t xml:space="preserve">meter to the </w:t>
+      </w:r>
+      <w:proofErr w:type="spellStart"/>
+      <w:r>
+        <w:rPr>
+          <w:b/>
+        </w:rPr>
+        <w:t>checkPermission</w:t>
+      </w:r>
+      <w:proofErr w:type="spellEnd"/>
+      <w:r>
+        <w:t xml:space="preserve"> call). If there is even a single class that does have the permissions there is a security exception raised;</w:t>
+      </w:r>
+      <w:r>
+        <w:br/>
       </w:r>
     </w:p>
     <w:p>
@@ -67,11 +283,44 @@
         <w:pStyle w:val="ListParagraph"/>
         <w:numPr>
           <w:ilvl w:val="0"/>
-          <w:numId w:val="1"/>
+          <w:numId w:val="4"/>
         </w:numPr>
       </w:pPr>
-      <w:r>
-        <w:t>JSSE (Java Secure Socket Extension)</w:t>
+      <w:proofErr w:type="gramStart"/>
+      <w:r>
+        <w:t>on</w:t>
+      </w:r>
+      <w:proofErr w:type="gramEnd"/>
+      <w:r>
+        <w:t xml:space="preserve"> certain occasions there is a need to escalate privileges of a block of code (typically to allow temporary access to an operation that is forbidden to callers by default). That can be achieved by cal</w:t>
+      </w:r>
+      <w:r>
+        <w:t xml:space="preserve">ling one of the </w:t>
+      </w:r>
+      <w:proofErr w:type="spellStart"/>
+      <w:r>
+        <w:rPr>
+          <w:b/>
+        </w:rPr>
+        <w:t>doPrivileged</w:t>
+      </w:r>
+      <w:proofErr w:type="spellEnd"/>
+      <w:r>
+        <w:t xml:space="preserve"> methods</w:t>
+      </w:r>
+    </w:p>
+    <w:p>
+      <w:pPr>
+        <w:ind w:left="360"/>
+      </w:pPr>
+      <w:r>
+        <w:t>A</w:t>
+      </w:r>
+      <w:r>
+        <w:t>part from the security sandbox model the JDK is bringing a number of security utilities for use by developers such as:</w:t>
+      </w:r>
+      <w:r>
+        <w:t xml:space="preserve"> </w:t>
       </w:r>
     </w:p>
     <w:p>
@@ -79,114 +328,221 @@
         <w:pStyle w:val="ListParagraph"/>
         <w:numPr>
           <w:ilvl w:val="0"/>
-          <w:numId w:val="1"/>
+          <w:numId w:val="5"/>
         </w:numPr>
       </w:pPr>
       <w:r>
-        <w:t>Java GSS API (Java Generic Security Services)</w:t>
-      </w:r>
+        <w:t xml:space="preserve">JCA (Java Cryptography Architecture). Provides a number of utilities for performing cryptographic operations such as creating digital signatures and message digests, using symmetric/asymmetric block/stream cyphers and other types of cryptographic services and algorithms. The JCA is provider-based, not bound to a particular set of algorithm implementations. There is a default implementation of the provider API provided by the JDK called </w:t>
+      </w:r>
+      <w:proofErr w:type="spellStart"/>
+      <w:r>
+        <w:t>SunJCA</w:t>
+      </w:r>
+      <w:proofErr w:type="spellEnd"/>
+      <w:r>
+        <w:t xml:space="preserve">. Another widely used implementation is provided by the </w:t>
+      </w:r>
+      <w:proofErr w:type="spellStart"/>
+      <w:r>
+        <w:t>BouncyCastle</w:t>
+      </w:r>
+      <w:proofErr w:type="spellEnd"/>
+      <w:r>
+        <w:t xml:space="preserve"> library.</w:t>
+      </w:r>
+    </w:p>
+    <w:p>
+      <w:pPr>
+        <w:pStyle w:val="ListParagraph"/>
+        <w:ind w:left="1080"/>
+      </w:pPr>
     </w:p>
     <w:p>
       <w:pPr>
         <w:pStyle w:val="ListParagraph"/>
         <w:numPr>
           <w:ilvl w:val="0"/>
-          <w:numId w:val="1"/>
+          <w:numId w:val="5"/>
         </w:numPr>
       </w:pPr>
       <w:r>
-        <w:t xml:space="preserve">Java SASL API (Java Simple Authentication and Security Layer)  </w:t>
-      </w:r>
-    </w:p>
-    <w:p>
-      <w:r>
-        <w:t xml:space="preserve">All of the above have also been around for some time and </w:t>
-      </w:r>
-      <w:r>
-        <w:t xml:space="preserve">enhanced </w:t>
-      </w:r>
-      <w:r>
-        <w:t>throughout the JDK versions</w:t>
-      </w:r>
-      <w:r>
-        <w:t>.</w:t>
-      </w:r>
-      <w:r>
-        <w:t xml:space="preserve"> </w:t>
-      </w:r>
-      <w:r>
-        <w:t xml:space="preserve">Although these utilities provide an abundance of options for implementing security in a Java application developers still tend to </w:t>
-      </w:r>
-      <w:r>
-        <w:t>choose in addition a number of third-party security libraries and frameworks that provide alternative or missing capabilities compared to those provided by the JDK</w:t>
-      </w:r>
-      <w:r>
-        <w:t xml:space="preserve"> (such as </w:t>
-      </w:r>
-      <w:proofErr w:type="spellStart"/>
-      <w:r>
+        <w:t xml:space="preserve">PKI (Public Key Infrastructure) utilities. These are utilities for working with digital </w:t>
+      </w:r>
+      <w:proofErr w:type="gramStart"/>
+      <w:r>
+        <w:t>certificates,</w:t>
+      </w:r>
+      <w:proofErr w:type="gramEnd"/>
+      <w:r>
+        <w:t xml:space="preserve"> certificate revocation lists (CRLs) or the OCSP (Online Certificate Status Protocol). Later two provide mechanisms for checking of certificate revocation status as provided by the certificate authority. In that category are also the operations used to deal with key and trust stores in different formats (such as JKS and PKCS12);</w:t>
+      </w:r>
+    </w:p>
+    <w:p>
+      <w:pPr>
+        <w:pStyle w:val="ListParagraph"/>
+        <w:ind w:left="1080"/>
+      </w:pPr>
+    </w:p>
+    <w:p>
+      <w:pPr>
+        <w:pStyle w:val="ListParagraph"/>
+        <w:numPr>
+          <w:ilvl w:val="0"/>
+          <w:numId w:val="5"/>
+        </w:numPr>
+      </w:pPr>
+      <w:r>
+        <w:t>JSSE (Java Secure Socket Extension). This is JDK's implementation of the TLS (formerly SSL) and as of recently also DTLS series of protocols. In fact the JSSE is the one with the most improvements as of latest versions of the JDK as we shall see in the next sections;</w:t>
+      </w:r>
+    </w:p>
+    <w:p>
+      <w:pPr>
+        <w:pStyle w:val="ListParagraph"/>
+        <w:ind w:left="1080"/>
+      </w:pPr>
+    </w:p>
+    <w:p>
+      <w:pPr>
+        <w:pStyle w:val="ListParagraph"/>
+        <w:numPr>
+          <w:ilvl w:val="0"/>
+          <w:numId w:val="5"/>
+        </w:numPr>
+      </w:pPr>
+      <w:r>
+        <w:t>Java GSS API (Java Generic Security Services). The GSS API can be considering an alternative to the JSSE API and it uses token-based communication for encryption of traffic;</w:t>
+      </w:r>
+    </w:p>
+    <w:p>
+      <w:pPr>
+        <w:pStyle w:val="ListParagraph"/>
+        <w:ind w:left="1080"/>
+      </w:pPr>
+    </w:p>
+    <w:p>
+      <w:pPr>
+        <w:pStyle w:val="ListParagraph"/>
+        <w:numPr>
+          <w:ilvl w:val="0"/>
+          <w:numId w:val="5"/>
+        </w:numPr>
+      </w:pPr>
+      <w:r>
+        <w:t xml:space="preserve">Java SASL API (Java Simple Authentication and Security Layer). The framework provides a generic mechanism to establish the authentication channel between a client and a server. </w:t>
+      </w:r>
+    </w:p>
+    <w:p>
+      <w:pPr>
+        <w:pStyle w:val="Heading1"/>
+        <w:rPr>
+          <w:rFonts w:asciiTheme="minorHAnsi" w:eastAsiaTheme="minorHAnsi" w:hAnsiTheme="minorHAnsi" w:cstheme="minorBidi"/>
+          <w:b w:val="0"/>
+          <w:bCs w:val="0"/>
+          <w:color w:val="auto"/>
+          <w:sz w:val="22"/>
+          <w:szCs w:val="22"/>
+        </w:rPr>
+      </w:pPr>
+    </w:p>
+    <w:p>
+      <w:pPr>
+        <w:pStyle w:val="Heading1"/>
+        <w:rPr>
+          <w:rFonts w:asciiTheme="minorHAnsi" w:eastAsiaTheme="minorHAnsi" w:hAnsiTheme="minorHAnsi" w:cstheme="minorBidi"/>
+          <w:b w:val="0"/>
+          <w:bCs w:val="0"/>
+          <w:color w:val="auto"/>
+          <w:sz w:val="22"/>
+          <w:szCs w:val="22"/>
+        </w:rPr>
+      </w:pPr>
+      <w:r>
+        <w:rPr>
+          <w:rFonts w:asciiTheme="minorHAnsi" w:eastAsiaTheme="minorHAnsi" w:hAnsiTheme="minorHAnsi" w:cstheme="minorBidi"/>
+          <w:b w:val="0"/>
+          <w:bCs w:val="0"/>
+          <w:color w:val="auto"/>
+          <w:sz w:val="22"/>
+          <w:szCs w:val="22"/>
+        </w:rPr>
+        <w:t xml:space="preserve">All of these have been around for quite some time and enhanced throughout the JDK versions. Developers still tend to choose in addition a number of third-party security libraries and frameworks that typically provide extra security capabilities missing from the JDK. For example the </w:t>
+      </w:r>
+      <w:proofErr w:type="spellStart"/>
+      <w:r>
+        <w:rPr>
+          <w:rFonts w:asciiTheme="minorHAnsi" w:eastAsiaTheme="minorHAnsi" w:hAnsiTheme="minorHAnsi" w:cstheme="minorBidi"/>
+          <w:b w:val="0"/>
+          <w:bCs w:val="0"/>
+          <w:color w:val="auto"/>
+          <w:sz w:val="22"/>
+          <w:szCs w:val="22"/>
+        </w:rPr>
         <w:t>BouncyCastle</w:t>
       </w:r>
       <w:proofErr w:type="spellEnd"/>
       <w:r>
-        <w:t xml:space="preserve"> for enhanced cryptography algorithms and utilities or </w:t>
-      </w:r>
-      <w:proofErr w:type="spellStart"/>
-      <w:r>
-        <w:t>JS</w:t>
-      </w:r>
-      <w:r>
-        <w:t>ch</w:t>
-      </w:r>
-      <w:proofErr w:type="spellEnd"/>
-      <w:r>
-        <w:t xml:space="preserve"> for SSH</w:t>
-      </w:r>
-      <w:r>
-        <w:t xml:space="preserve"> to name a few</w:t>
-      </w:r>
-      <w:r>
-        <w:t>)</w:t>
-      </w:r>
-      <w:r>
-        <w:t>.</w:t>
-      </w:r>
-      <w:r>
-        <w:t xml:space="preserve"> In this article we will look into the </w:t>
-      </w:r>
-      <w:r>
-        <w:t>state of JDK security as of JDK 11</w:t>
-      </w:r>
-      <w:r>
-        <w:t xml:space="preserve"> and </w:t>
-      </w:r>
-      <w:r>
-        <w:t xml:space="preserve">look at </w:t>
-      </w:r>
-      <w:r>
-        <w:t>what do</w:t>
-      </w:r>
-      <w:r>
-        <w:t xml:space="preserve"> these</w:t>
-      </w:r>
-      <w:r>
-        <w:t xml:space="preserve"> latest enhancements bring to the developer’s </w:t>
-      </w:r>
-      <w:proofErr w:type="gramStart"/>
-      <w:r>
-        <w:t>toolbox</w:t>
-      </w:r>
-      <w:r>
-        <w:t>.</w:t>
-      </w:r>
-      <w:proofErr w:type="gramEnd"/>
-      <w:r>
-        <w:t xml:space="preserve"> </w:t>
+        <w:rPr>
+          <w:rFonts w:asciiTheme="minorHAnsi" w:eastAsiaTheme="minorHAnsi" w:hAnsiTheme="minorHAnsi" w:cstheme="minorBidi"/>
+          <w:b w:val="0"/>
+          <w:bCs w:val="0"/>
+          <w:color w:val="auto"/>
+          <w:sz w:val="22"/>
+          <w:szCs w:val="22"/>
+        </w:rPr>
+        <w:t xml:space="preserve"> library provides enhanced cryptography algorithms and utilities and the </w:t>
+      </w:r>
+      <w:proofErr w:type="spellStart"/>
+      <w:r>
+        <w:rPr>
+          <w:rFonts w:asciiTheme="minorHAnsi" w:eastAsiaTheme="minorHAnsi" w:hAnsiTheme="minorHAnsi" w:cstheme="minorBidi"/>
+          <w:b w:val="0"/>
+          <w:bCs w:val="0"/>
+          <w:color w:val="auto"/>
+          <w:sz w:val="22"/>
+          <w:szCs w:val="22"/>
+        </w:rPr>
+        <w:t>JSch</w:t>
+      </w:r>
+      <w:proofErr w:type="spellEnd"/>
+      <w:r>
+        <w:rPr>
+          <w:rFonts w:asciiTheme="minorHAnsi" w:eastAsiaTheme="minorHAnsi" w:hAnsiTheme="minorHAnsi" w:cstheme="minorBidi"/>
+          <w:b w:val="0"/>
+          <w:bCs w:val="0"/>
+          <w:color w:val="auto"/>
+          <w:sz w:val="22"/>
+          <w:szCs w:val="22"/>
+        </w:rPr>
+        <w:t xml:space="preserve"> library provides SSH support for application (which is missing from the JDK). </w:t>
       </w:r>
     </w:p>
     <w:p>
       <w:pPr>
         <w:pStyle w:val="Heading1"/>
+        <w:rPr>
+          <w:rFonts w:asciiTheme="minorHAnsi" w:eastAsiaTheme="minorHAnsi" w:hAnsiTheme="minorHAnsi" w:cstheme="minorBidi"/>
+          <w:b w:val="0"/>
+          <w:bCs w:val="0"/>
+          <w:color w:val="auto"/>
+          <w:sz w:val="22"/>
+          <w:szCs w:val="22"/>
+        </w:rPr>
+      </w:pPr>
+      <w:r>
+        <w:rPr>
+          <w:rFonts w:asciiTheme="minorHAnsi" w:eastAsiaTheme="minorHAnsi" w:hAnsiTheme="minorHAnsi" w:cstheme="minorBidi"/>
+          <w:b w:val="0"/>
+          <w:bCs w:val="0"/>
+          <w:color w:val="auto"/>
+          <w:sz w:val="22"/>
+          <w:szCs w:val="22"/>
+        </w:rPr>
+        <w:t>We will further look into the state of JDK security as of JDK 11 and detail what are the benefits for developers.</w:t>
+      </w:r>
+    </w:p>
+    <w:p>
+      <w:pPr>
+        <w:pStyle w:val="Heading1"/>
       </w:pPr>
       <w:r>
         <w:t xml:space="preserve">JDK </w:t>
@@ -201,40 +557,7 @@
     <w:p/>
     <w:p>
       <w:r>
-        <w:t xml:space="preserve">One of the first things that </w:t>
-      </w:r>
-      <w:r>
-        <w:t xml:space="preserve">one </w:t>
-      </w:r>
-      <w:r>
-        <w:t xml:space="preserve">can think </w:t>
-      </w:r>
-      <w:r>
-        <w:t xml:space="preserve">of </w:t>
-      </w:r>
-      <w:r>
-        <w:t xml:space="preserve">in terms of security when we deal with distributed systems is the necessity to establish secure communication channel between the distinct components of that system. </w:t>
-      </w:r>
-      <w:r>
-        <w:t xml:space="preserve">The de-facto standard that has been well established over the years for the purpose is the transport layer security series of protocols (TLS for short) </w:t>
-      </w:r>
-      <w:r>
-        <w:t>providing a number of improvements over its predecessor: SSL.</w:t>
-      </w:r>
-      <w:r>
-        <w:t xml:space="preserve"> </w:t>
-      </w:r>
-      <w:r>
-        <w:t xml:space="preserve"> </w:t>
-      </w:r>
-      <w:r>
-        <w:t>Major enhancements have been introduced in the JSSE API in regard</w:t>
-      </w:r>
-      <w:r>
-        <w:t xml:space="preserve"> to the TLS support in the JDK. Let’s see how they fill in some of the gaps in the protocol’s capabilities</w:t>
-      </w:r>
-      <w:r>
-        <w:t>:</w:t>
+        <w:t>One of the first things that one can think of in terms of security when we deal with distributed systems is the necessity to establish secure communication channel between the distinct components of that system. The de-facto standard that has been well established over the years for the purpose is the transport layer security series of protocols (TLS for short) providing a number of improvements over its predecessor SSL such as:</w:t>
       </w:r>
     </w:p>
     <w:p>
@@ -246,72 +569,16 @@
         </w:numPr>
       </w:pPr>
       <w:r>
-        <w:t>The TLS protocol is working over T</w:t>
-      </w:r>
-      <w:r>
-        <w:t>CP meaning that it provides out</w:t>
-      </w:r>
+        <w:t>SSL protocols have exposed vulnerabilities such as the notorious POODLE attack over SSL 3.0 which is also made possible in modern browsers due to automatic downgrade to SSL 3.0 (if not disabled) used for the purpose of interoperability. Other vulnerabilities such as BEAST even cross the boundary by exploiting not only SSL (3.0) but also TLS 1.0 (but not later versions).</w:t>
+      </w:r>
+    </w:p>
+    <w:p>
+      <w:pPr>
+        <w:pStyle w:val="ListParagraph"/>
+      </w:pPr>
       <w:r>
         <w:t xml:space="preserve"> </w:t>
       </w:r>
-      <w:r>
-        <w:t xml:space="preserve">of the box reliability of transfer (with retransmission of failed packets), error detection, </w:t>
-      </w:r>
-      <w:proofErr w:type="gramStart"/>
-      <w:r>
-        <w:t>flow</w:t>
-      </w:r>
-      <w:proofErr w:type="gramEnd"/>
-      <w:r>
-        <w:t xml:space="preserve"> and congestion control.</w:t>
-      </w:r>
-      <w:r>
-        <w:t xml:space="preserve"> </w:t>
-      </w:r>
-      <w:r>
-        <w:t xml:space="preserve"> </w:t>
-      </w:r>
-      <w:r>
-        <w:t xml:space="preserve">What about </w:t>
-      </w:r>
-      <w:r>
-        <w:t xml:space="preserve">UDP </w:t>
-      </w:r>
-      <w:r>
-        <w:t xml:space="preserve">protocols such as SIP (used by messaging applications) or DNS (used for name resolution)? </w:t>
-      </w:r>
-      <w:r>
-        <w:t xml:space="preserve">DTLS </w:t>
-      </w:r>
-      <w:r>
-        <w:t>comes to the rescue:</w:t>
-      </w:r>
-      <w:r>
-        <w:t xml:space="preserve"> the introduction of a </w:t>
-      </w:r>
-      <w:r>
-        <w:rPr>
-          <w:b/>
-        </w:rPr>
-        <w:t xml:space="preserve">datagram transport layer security </w:t>
-      </w:r>
-      <w:r>
-        <w:rPr>
-          <w:b/>
-        </w:rPr>
-        <w:t>protocol</w:t>
-      </w:r>
-      <w:r>
-        <w:t xml:space="preserve"> in the JDK enables applications to establish </w:t>
-      </w:r>
-      <w:r>
-        <w:t>secure communication over an unreliable protocol such as UDP;</w:t>
-      </w:r>
-    </w:p>
-    <w:p>
-      <w:pPr>
-        <w:pStyle w:val="ListParagraph"/>
-      </w:pPr>
     </w:p>
     <w:p>
       <w:pPr>
@@ -322,53 +589,15 @@
         </w:numPr>
       </w:pPr>
       <w:r>
-        <w:t xml:space="preserve">TLS is typically bound to a concrete application protocol: for HTTP we have HTTPS, for the FTP we have SFTP and son on. </w:t>
-      </w:r>
-      <w:r>
-        <w:t xml:space="preserve">These require </w:t>
-      </w:r>
-      <w:r>
-        <w:t xml:space="preserve">distinct ports for each </w:t>
-      </w:r>
-      <w:r>
-        <w:t xml:space="preserve">distinct </w:t>
-      </w:r>
-      <w:r>
-        <w:t xml:space="preserve">protocol </w:t>
-      </w:r>
-      <w:r>
-        <w:t xml:space="preserve">running over TLS. </w:t>
-      </w:r>
-      <w:r>
-        <w:lastRenderedPageBreak/>
-        <w:t xml:space="preserve">What about different versions of the same protocol? Same problem. </w:t>
-      </w:r>
-      <w:r>
-        <w:t xml:space="preserve">ALPN </w:t>
-      </w:r>
-      <w:r>
-        <w:t xml:space="preserve">comes to the rescue </w:t>
-      </w:r>
-      <w:r>
-        <w:t xml:space="preserve">– the </w:t>
-      </w:r>
-      <w:r>
-        <w:rPr>
-          <w:b/>
-        </w:rPr>
-        <w:t>application layer protocol negotiation</w:t>
-      </w:r>
-      <w:r>
-        <w:t xml:space="preserve"> extension of TLS enable</w:t>
-      </w:r>
-      <w:r>
-        <w:t>s</w:t>
-      </w:r>
-      <w:r>
-        <w:t xml:space="preserve"> applications to negotiate the application protocol for use by communicating parties during the TLS handshake that establishes the secure channel. Consider fo</w:t>
-      </w:r>
-      <w:r>
-        <w:t>r example HTTP 1.1 and HTTP 2.0: a TLS client and server may negotiate which version of the HTTP protocol to use during the TLS handshake process;</w:t>
+        <w:t>TLS certificates are cryptographically stronger and hence more difficult to exploit than the SSL certificates;</w:t>
+      </w:r>
+    </w:p>
+    <w:p>
+      <w:pPr>
+        <w:ind w:left="360"/>
+      </w:pPr>
+      <w:r>
+        <w:t>Without diving into more details it is worth saying that the changes made in regard to TLS break interoperability with the earlier SSL series of the protocol. Major enhancements have been introduced in the JSSE API in regard to the TLS support in the JDK. Let’s see how they fill in some of the gaps in the protocol’s capabilities:</w:t>
       </w:r>
     </w:p>
     <w:p>
@@ -385,6 +614,145 @@
         </w:numPr>
       </w:pPr>
       <w:r>
+        <w:t>The TLS protocol is working over T</w:t>
+      </w:r>
+      <w:r>
+        <w:t>CP meaning that it provides out</w:t>
+      </w:r>
+      <w:r>
+        <w:t xml:space="preserve"> </w:t>
+      </w:r>
+      <w:r>
+        <w:t xml:space="preserve">of the box reliability of transfer (with retransmission of failed packets), error detection, </w:t>
+      </w:r>
+      <w:proofErr w:type="gramStart"/>
+      <w:r>
+        <w:t>flow</w:t>
+      </w:r>
+      <w:proofErr w:type="gramEnd"/>
+      <w:r>
+        <w:t xml:space="preserve"> and congestion control.</w:t>
+      </w:r>
+      <w:r>
+        <w:t xml:space="preserve"> </w:t>
+      </w:r>
+      <w:r>
+        <w:t xml:space="preserve"> </w:t>
+      </w:r>
+      <w:r>
+        <w:t xml:space="preserve">What about </w:t>
+      </w:r>
+      <w:r>
+        <w:t xml:space="preserve">UDP </w:t>
+      </w:r>
+      <w:r>
+        <w:t xml:space="preserve">protocols such as SIP (used by messaging applications) or DNS (used for name resolution)? </w:t>
+      </w:r>
+      <w:r>
+        <w:t xml:space="preserve">DTLS </w:t>
+      </w:r>
+      <w:r>
+        <w:t>comes to the rescue:</w:t>
+      </w:r>
+      <w:r>
+        <w:t xml:space="preserve"> the introduction of a </w:t>
+      </w:r>
+      <w:r>
+        <w:rPr>
+          <w:b/>
+        </w:rPr>
+        <w:t xml:space="preserve">datagram transport layer security </w:t>
+      </w:r>
+      <w:r>
+        <w:rPr>
+          <w:b/>
+        </w:rPr>
+        <w:t>protocol</w:t>
+      </w:r>
+      <w:r>
+        <w:t xml:space="preserve"> in the JDK enables applications to establish </w:t>
+      </w:r>
+      <w:r>
+        <w:t>secure communication over an unreliable protocol such as UDP;</w:t>
+      </w:r>
+    </w:p>
+    <w:p>
+      <w:pPr>
+        <w:pStyle w:val="ListParagraph"/>
+      </w:pPr>
+    </w:p>
+    <w:p>
+      <w:pPr>
+        <w:pStyle w:val="ListParagraph"/>
+        <w:numPr>
+          <w:ilvl w:val="0"/>
+          <w:numId w:val="2"/>
+        </w:numPr>
+      </w:pPr>
+      <w:r>
+        <w:lastRenderedPageBreak/>
+        <w:t xml:space="preserve">TLS is typically bound to a concrete application protocol: for HTTP we have HTTPS, for the FTP we have SFTP and son on. </w:t>
+      </w:r>
+      <w:r>
+        <w:t xml:space="preserve">These require </w:t>
+      </w:r>
+      <w:r>
+        <w:t xml:space="preserve">distinct ports for each </w:t>
+      </w:r>
+      <w:r>
+        <w:t xml:space="preserve">distinct </w:t>
+      </w:r>
+      <w:r>
+        <w:t xml:space="preserve">protocol </w:t>
+      </w:r>
+      <w:r>
+        <w:t xml:space="preserve">running over TLS. </w:t>
+      </w:r>
+      <w:r>
+        <w:t xml:space="preserve">What about different versions of the same protocol? Same problem. </w:t>
+      </w:r>
+      <w:r>
+        <w:t xml:space="preserve">ALPN </w:t>
+      </w:r>
+      <w:r>
+        <w:t xml:space="preserve">comes to the rescue </w:t>
+      </w:r>
+      <w:r>
+        <w:t xml:space="preserve">– the </w:t>
+      </w:r>
+      <w:r>
+        <w:rPr>
+          <w:b/>
+        </w:rPr>
+        <w:t>application layer protocol negotiation</w:t>
+      </w:r>
+      <w:r>
+        <w:t xml:space="preserve"> extension of TLS enable</w:t>
+      </w:r>
+      <w:r>
+        <w:t>s</w:t>
+      </w:r>
+      <w:r>
+        <w:t xml:space="preserve"> applications to negotiate the application protocol for use by communicating parties during the TLS handshake that establishes the secure channel. Consider fo</w:t>
+      </w:r>
+      <w:r>
+        <w:t>r example HTTP 1.1 and HTTP 2.0: a TLS client and server may negotiate which version of the HTTP protocol to use during the TLS handshake process;</w:t>
+      </w:r>
+    </w:p>
+    <w:p>
+      <w:pPr>
+        <w:pStyle w:val="ListParagraph"/>
+      </w:pPr>
+    </w:p>
+    <w:p>
+      <w:pPr>
+        <w:pStyle w:val="ListParagraph"/>
+        <w:numPr>
+          <w:ilvl w:val="0"/>
+          <w:numId w:val="2"/>
+        </w:numPr>
+      </w:pPr>
+      <w:r>
         <w:t xml:space="preserve">When it comes to secure communication we cannot ignore thinking about performance implications as well. Although latest hardware enhancements </w:t>
       </w:r>
       <w:r>
@@ -430,8 +798,16 @@
       <w:r>
         <w:t xml:space="preserve"> (as highlighted by </w:t>
       </w:r>
-      <w:r>
-        <w:t>JEP 332 upon which the implementation is based)</w:t>
+      <w:hyperlink r:id="rId7" w:history="1">
+        <w:r>
+          <w:rPr>
+            <w:rStyle w:val="Hyperlink"/>
+          </w:rPr>
+          <w:t>JEP 332</w:t>
+        </w:r>
+      </w:hyperlink>
+      <w:r>
+        <w:t xml:space="preserve"> upon which the implementation is based)</w:t>
       </w:r>
       <w:r>
         <w:t>:</w:t>
@@ -452,7 +828,12 @@
         <w:t>rotocol version negotiation</w:t>
       </w:r>
       <w:r>
-        <w:t xml:space="preserve"> using an extension field indicating the list of supported versions;</w:t>
+        <w:t xml:space="preserve"> using an extens</w:t>
+      </w:r>
+      <w:bookmarkStart w:id="0" w:name="_GoBack"/>
+      <w:bookmarkEnd w:id="0"/>
+      <w:r>
+        <w:t>ion field indicating the list of supported versions;</w:t>
       </w:r>
     </w:p>
     <w:p>
@@ -629,6 +1010,7 @@
         <w:spacing w:after="0" w:line="240" w:lineRule="auto"/>
       </w:pPr>
       <w:r>
+        <w:lastRenderedPageBreak/>
         <w:t xml:space="preserve"> </w:t>
       </w:r>
       <w:proofErr w:type="spellStart"/>
@@ -713,7 +1095,6 @@
         <w:spacing w:after="0" w:line="240" w:lineRule="auto"/>
       </w:pPr>
       <w:r>
-        <w:lastRenderedPageBreak/>
         <w:tab/>
       </w:r>
     </w:p>
@@ -1395,8 +1776,6 @@
         </w:pBdr>
         <w:spacing w:after="0" w:line="240" w:lineRule="auto"/>
       </w:pPr>
-      <w:bookmarkStart w:id="0" w:name="_GoBack"/>
-      <w:bookmarkEnd w:id="0"/>
       <w:proofErr w:type="gramStart"/>
       <w:r>
         <w:t>try</w:t>
@@ -2000,6 +2379,7 @@
         <w:spacing w:after="0" w:line="240" w:lineRule="auto"/>
       </w:pPr>
       <w:r>
+        <w:lastRenderedPageBreak/>
         <w:tab/>
       </w:r>
     </w:p>
@@ -2068,7 +2448,6 @@
         <w:spacing w:after="0" w:line="240" w:lineRule="auto"/>
       </w:pPr>
       <w:r>
-        <w:lastRenderedPageBreak/>
         <w:tab/>
       </w:r>
       <w:proofErr w:type="spellStart"/>
@@ -2517,7 +2896,6 @@
     <w:p/>
     <w:p>
       <w:r>
-        <w:lastRenderedPageBreak/>
         <w:t>If our JSSE server was packaged as a JDK module named “</w:t>
       </w:r>
       <w:proofErr w:type="spellStart"/>
@@ -2754,7 +3132,7 @@
       <w:r>
         <w:t xml:space="preserve"> </w:t>
       </w:r>
-      <w:hyperlink r:id="rId6" w:history="1">
+      <w:hyperlink r:id="rId8" w:history="1">
         <w:r>
           <w:rPr>
             <w:rStyle w:val="Hyperlink"/>
@@ -2956,6 +3334,119 @@
     </w:lvl>
   </w:abstractNum>
   <w:abstractNum w:abstractNumId="1">
+    <w:nsid w:val="507274EA"/>
+    <w:multiLevelType w:val="hybridMultilevel"/>
+    <w:tmpl w:val="06843546"/>
+    <w:lvl w:ilvl="0" w:tplc="04090001">
+      <w:start w:val="1"/>
+      <w:numFmt w:val="bullet"/>
+      <w:lvlText w:val=""/>
+      <w:lvlJc w:val="left"/>
+      <w:pPr>
+        <w:ind w:left="720" w:hanging="360"/>
+      </w:pPr>
+      <w:rPr>
+        <w:rFonts w:ascii="Symbol" w:hAnsi="Symbol" w:hint="default"/>
+      </w:rPr>
+    </w:lvl>
+    <w:lvl w:ilvl="1" w:tplc="04090003" w:tentative="1">
+      <w:start w:val="1"/>
+      <w:numFmt w:val="bullet"/>
+      <w:lvlText w:val="o"/>
+      <w:lvlJc w:val="left"/>
+      <w:pPr>
+        <w:ind w:left="1440" w:hanging="360"/>
+      </w:pPr>
+      <w:rPr>
+        <w:rFonts w:ascii="Courier New" w:hAnsi="Courier New" w:cs="Courier New" w:hint="default"/>
+      </w:rPr>
+    </w:lvl>
+    <w:lvl w:ilvl="2" w:tplc="04090005" w:tentative="1">
+      <w:start w:val="1"/>
+      <w:numFmt w:val="bullet"/>
+      <w:lvlText w:val=""/>
+      <w:lvlJc w:val="left"/>
+      <w:pPr>
+        <w:ind w:left="2160" w:hanging="360"/>
+      </w:pPr>
+      <w:rPr>
+        <w:rFonts w:ascii="Wingdings" w:hAnsi="Wingdings" w:hint="default"/>
+      </w:rPr>
+    </w:lvl>
+    <w:lvl w:ilvl="3" w:tplc="04090001" w:tentative="1">
+      <w:start w:val="1"/>
+      <w:numFmt w:val="bullet"/>
+      <w:lvlText w:val=""/>
+      <w:lvlJc w:val="left"/>
+      <w:pPr>
+        <w:ind w:left="2880" w:hanging="360"/>
+      </w:pPr>
+      <w:rPr>
+        <w:rFonts w:ascii="Symbol" w:hAnsi="Symbol" w:hint="default"/>
+      </w:rPr>
+    </w:lvl>
+    <w:lvl w:ilvl="4" w:tplc="04090003" w:tentative="1">
+      <w:start w:val="1"/>
+      <w:numFmt w:val="bullet"/>
+      <w:lvlText w:val="o"/>
+      <w:lvlJc w:val="left"/>
+      <w:pPr>
+        <w:ind w:left="3600" w:hanging="360"/>
+      </w:pPr>
+      <w:rPr>
+        <w:rFonts w:ascii="Courier New" w:hAnsi="Courier New" w:cs="Courier New" w:hint="default"/>
+      </w:rPr>
+    </w:lvl>
+    <w:lvl w:ilvl="5" w:tplc="04090005" w:tentative="1">
+      <w:start w:val="1"/>
+      <w:numFmt w:val="bullet"/>
+      <w:lvlText w:val=""/>
+      <w:lvlJc w:val="left"/>
+      <w:pPr>
+        <w:ind w:left="4320" w:hanging="360"/>
+      </w:pPr>
+      <w:rPr>
+        <w:rFonts w:ascii="Wingdings" w:hAnsi="Wingdings" w:hint="default"/>
+      </w:rPr>
+    </w:lvl>
+    <w:lvl w:ilvl="6" w:tplc="04090001" w:tentative="1">
+      <w:start w:val="1"/>
+      <w:numFmt w:val="bullet"/>
+      <w:lvlText w:val=""/>
+      <w:lvlJc w:val="left"/>
+      <w:pPr>
+        <w:ind w:left="5040" w:hanging="360"/>
+      </w:pPr>
+      <w:rPr>
+        <w:rFonts w:ascii="Symbol" w:hAnsi="Symbol" w:hint="default"/>
+      </w:rPr>
+    </w:lvl>
+    <w:lvl w:ilvl="7" w:tplc="04090003" w:tentative="1">
+      <w:start w:val="1"/>
+      <w:numFmt w:val="bullet"/>
+      <w:lvlText w:val="o"/>
+      <w:lvlJc w:val="left"/>
+      <w:pPr>
+        <w:ind w:left="5760" w:hanging="360"/>
+      </w:pPr>
+      <w:rPr>
+        <w:rFonts w:ascii="Courier New" w:hAnsi="Courier New" w:cs="Courier New" w:hint="default"/>
+      </w:rPr>
+    </w:lvl>
+    <w:lvl w:ilvl="8" w:tplc="04090005" w:tentative="1">
+      <w:start w:val="1"/>
+      <w:numFmt w:val="bullet"/>
+      <w:lvlText w:val=""/>
+      <w:lvlJc w:val="left"/>
+      <w:pPr>
+        <w:ind w:left="6480" w:hanging="360"/>
+      </w:pPr>
+      <w:rPr>
+        <w:rFonts w:ascii="Wingdings" w:hAnsi="Wingdings" w:hint="default"/>
+      </w:rPr>
+    </w:lvl>
+  </w:abstractNum>
+  <w:abstractNum w:abstractNumId="2">
     <w:nsid w:val="510329A0"/>
     <w:multiLevelType w:val="hybridMultilevel"/>
     <w:tmpl w:val="1B027A06"/>
@@ -3067,7 +3558,7 @@
       </w:rPr>
     </w:lvl>
   </w:abstractNum>
-  <w:abstractNum w:abstractNumId="2">
+  <w:abstractNum w:abstractNumId="3">
     <w:nsid w:val="6E935831"/>
     <w:multiLevelType w:val="hybridMultilevel"/>
     <w:tmpl w:val="05D062C8"/>
@@ -3179,14 +3670,133 @@
       </w:rPr>
     </w:lvl>
   </w:abstractNum>
+  <w:abstractNum w:abstractNumId="4">
+    <w:nsid w:val="711F7AE3"/>
+    <w:multiLevelType w:val="hybridMultilevel"/>
+    <w:tmpl w:val="350C8330"/>
+    <w:lvl w:ilvl="0" w:tplc="04090001">
+      <w:start w:val="1"/>
+      <w:numFmt w:val="bullet"/>
+      <w:lvlText w:val=""/>
+      <w:lvlJc w:val="left"/>
+      <w:pPr>
+        <w:ind w:left="1080" w:hanging="360"/>
+      </w:pPr>
+      <w:rPr>
+        <w:rFonts w:ascii="Symbol" w:hAnsi="Symbol" w:hint="default"/>
+      </w:rPr>
+    </w:lvl>
+    <w:lvl w:ilvl="1" w:tplc="04090003" w:tentative="1">
+      <w:start w:val="1"/>
+      <w:numFmt w:val="bullet"/>
+      <w:lvlText w:val="o"/>
+      <w:lvlJc w:val="left"/>
+      <w:pPr>
+        <w:ind w:left="1800" w:hanging="360"/>
+      </w:pPr>
+      <w:rPr>
+        <w:rFonts w:ascii="Courier New" w:hAnsi="Courier New" w:cs="Courier New" w:hint="default"/>
+      </w:rPr>
+    </w:lvl>
+    <w:lvl w:ilvl="2" w:tplc="04090005" w:tentative="1">
+      <w:start w:val="1"/>
+      <w:numFmt w:val="bullet"/>
+      <w:lvlText w:val=""/>
+      <w:lvlJc w:val="left"/>
+      <w:pPr>
+        <w:ind w:left="2520" w:hanging="360"/>
+      </w:pPr>
+      <w:rPr>
+        <w:rFonts w:ascii="Wingdings" w:hAnsi="Wingdings" w:hint="default"/>
+      </w:rPr>
+    </w:lvl>
+    <w:lvl w:ilvl="3" w:tplc="04090001" w:tentative="1">
+      <w:start w:val="1"/>
+      <w:numFmt w:val="bullet"/>
+      <w:lvlText w:val=""/>
+      <w:lvlJc w:val="left"/>
+      <w:pPr>
+        <w:ind w:left="3240" w:hanging="360"/>
+      </w:pPr>
+      <w:rPr>
+        <w:rFonts w:ascii="Symbol" w:hAnsi="Symbol" w:hint="default"/>
+      </w:rPr>
+    </w:lvl>
+    <w:lvl w:ilvl="4" w:tplc="04090003" w:tentative="1">
+      <w:start w:val="1"/>
+      <w:numFmt w:val="bullet"/>
+      <w:lvlText w:val="o"/>
+      <w:lvlJc w:val="left"/>
+      <w:pPr>
+        <w:ind w:left="3960" w:hanging="360"/>
+      </w:pPr>
+      <w:rPr>
+        <w:rFonts w:ascii="Courier New" w:hAnsi="Courier New" w:cs="Courier New" w:hint="default"/>
+      </w:rPr>
+    </w:lvl>
+    <w:lvl w:ilvl="5" w:tplc="04090005" w:tentative="1">
+      <w:start w:val="1"/>
+      <w:numFmt w:val="bullet"/>
+      <w:lvlText w:val=""/>
+      <w:lvlJc w:val="left"/>
+      <w:pPr>
+        <w:ind w:left="4680" w:hanging="360"/>
+      </w:pPr>
+      <w:rPr>
+        <w:rFonts w:ascii="Wingdings" w:hAnsi="Wingdings" w:hint="default"/>
+      </w:rPr>
+    </w:lvl>
+    <w:lvl w:ilvl="6" w:tplc="04090001" w:tentative="1">
+      <w:start w:val="1"/>
+      <w:numFmt w:val="bullet"/>
+      <w:lvlText w:val=""/>
+      <w:lvlJc w:val="left"/>
+      <w:pPr>
+        <w:ind w:left="5400" w:hanging="360"/>
+      </w:pPr>
+      <w:rPr>
+        <w:rFonts w:ascii="Symbol" w:hAnsi="Symbol" w:hint="default"/>
+      </w:rPr>
+    </w:lvl>
+    <w:lvl w:ilvl="7" w:tplc="04090003" w:tentative="1">
+      <w:start w:val="1"/>
+      <w:numFmt w:val="bullet"/>
+      <w:lvlText w:val="o"/>
+      <w:lvlJc w:val="left"/>
+      <w:pPr>
+        <w:ind w:left="6120" w:hanging="360"/>
+      </w:pPr>
+      <w:rPr>
+        <w:rFonts w:ascii="Courier New" w:hAnsi="Courier New" w:cs="Courier New" w:hint="default"/>
+      </w:rPr>
+    </w:lvl>
+    <w:lvl w:ilvl="8" w:tplc="04090005" w:tentative="1">
+      <w:start w:val="1"/>
+      <w:numFmt w:val="bullet"/>
+      <w:lvlText w:val=""/>
+      <w:lvlJc w:val="left"/>
+      <w:pPr>
+        <w:ind w:left="6840" w:hanging="360"/>
+      </w:pPr>
+      <w:rPr>
+        <w:rFonts w:ascii="Wingdings" w:hAnsi="Wingdings" w:hint="default"/>
+      </w:rPr>
+    </w:lvl>
+  </w:abstractNum>
   <w:num w:numId="1">
     <w:abstractNumId w:val="0"/>
   </w:num>
   <w:num w:numId="2">
+    <w:abstractNumId w:val="3"/>
+  </w:num>
+  <w:num w:numId="3">
     <w:abstractNumId w:val="2"/>
   </w:num>
-  <w:num w:numId="3">
+  <w:num w:numId="4">
     <w:abstractNumId w:val="1"/>
+  </w:num>
+  <w:num w:numId="5">
+    <w:abstractNumId w:val="4"/>
   </w:num>
 </w:numbering>
 </file>

</xml_diff>